<commit_message>
Completed Assignment sheet for IAM
</commit_message>
<xml_diff>
--- a/Assignments/AKASHPRABU A C - Assignment sheet for IAM.docx
+++ b/Assignments/AKASHPRABU A C - Assignment sheet for IAM.docx
@@ -129,12 +129,12 @@
           <wp:inline distB="114300" distT="114300" distL="114300" distR="114300">
             <wp:extent cx="5943600" cy="1955800"/>
             <wp:effectExtent b="0" l="0" r="0" t="0"/>
-            <wp:docPr id="6" name="image2.png"/>
+            <wp:docPr id="6" name="image3.png"/>
             <a:graphic>
               <a:graphicData uri="http://schemas.openxmlformats.org/drawingml/2006/picture">
                 <pic:pic>
                   <pic:nvPicPr>
-                    <pic:cNvPr id="0" name="image2.png"/>
+                    <pic:cNvPr id="0" name="image3.png"/>
                     <pic:cNvPicPr preferRelativeResize="0"/>
                   </pic:nvPicPr>
                   <pic:blipFill>
@@ -179,12 +179,12 @@
           <wp:inline distB="114300" distT="114300" distL="114300" distR="114300">
             <wp:extent cx="5943600" cy="2971800"/>
             <wp:effectExtent b="0" l="0" r="0" t="0"/>
-            <wp:docPr id="4" name="image3.png"/>
+            <wp:docPr id="4" name="image2.png"/>
             <a:graphic>
               <a:graphicData uri="http://schemas.openxmlformats.org/drawingml/2006/picture">
                 <pic:pic>
                   <pic:nvPicPr>
-                    <pic:cNvPr id="0" name="image3.png"/>
+                    <pic:cNvPr id="0" name="image2.png"/>
                     <pic:cNvPicPr preferRelativeResize="0"/>
                   </pic:nvPicPr>
                   <pic:blipFill>
@@ -1356,12 +1356,12 @@
           <wp:inline distB="114300" distT="114300" distL="114300" distR="114300">
             <wp:extent cx="6562725" cy="5611462"/>
             <wp:effectExtent b="0" l="0" r="0" t="0"/>
-            <wp:docPr id="8" name="image4.png"/>
+            <wp:docPr id="8" name="image6.png"/>
             <a:graphic>
               <a:graphicData uri="http://schemas.openxmlformats.org/drawingml/2006/picture">
                 <pic:pic>
                   <pic:nvPicPr>
-                    <pic:cNvPr id="0" name="image4.png"/>
+                    <pic:cNvPr id="0" name="image6.png"/>
                     <pic:cNvPicPr preferRelativeResize="0"/>
                   </pic:nvPicPr>
                   <pic:blipFill>
@@ -2167,6 +2167,7 @@
         <w:jc w:val="both"/>
         <w:rPr>
           <w:color w:val="212529"/>
+          <w:highlight w:val="white"/>
         </w:rPr>
       </w:pPr>
       <w:r>
@@ -2176,31 +2177,10 @@
         </w:rPr>
         <w:t xml:space="preserve">An IAM role is a temporary way to access permissions through your identity. </w:t>
       </w:r>
-    </w:p>
-    <w:p>
-      <w:pPr>
-        <w:pBdr>
-          <w:top w:color="auto" w:space="0" w:sz="0" w:val="none"/>
-          <w:left w:color="auto" w:space="0" w:sz="0" w:val="none"/>
-          <w:bottom w:color="auto" w:space="0" w:sz="0" w:val="none"/>
-          <w:right w:color="auto" w:space="0" w:sz="0" w:val="none"/>
-          <w:between w:color="auto" w:space="0" w:sz="0" w:val="none"/>
-        </w:pBdr>
-        <w:shd w:fill="ffffff" w:val="clear"/>
-        <w:spacing w:after="240" w:line="240" w:lineRule="auto"/>
-        <w:jc w:val="both"/>
-        <w:rPr>
-          <w:color w:val="212529"/>
-          <w:highlight w:val="white"/>
-        </w:rPr>
-      </w:pPr>
-      <w:r>
-        <w:rPr>
-          <w:color w:val="212529"/>
-          <w:highlight w:val="white"/>
-          <w:rtl w:val="0"/>
-        </w:rPr>
-        <w:t xml:space="preserve">It’s not only the course that helps join your hands with experts and get hands-on practice over AWS Live Projects. Visit Now!</w:t>
+      <w:r>
+        <w:rPr>
+          <w:rtl w:val="0"/>
+        </w:rPr>
       </w:r>
     </w:p>
     <w:p>
@@ -3130,12 +3110,12 @@
           <wp:inline distB="114300" distT="114300" distL="114300" distR="114300">
             <wp:extent cx="6438900" cy="3623949"/>
             <wp:effectExtent b="0" l="0" r="0" t="0"/>
-            <wp:docPr id="3" name="image6.png"/>
+            <wp:docPr id="3" name="image4.png"/>
             <a:graphic>
               <a:graphicData uri="http://schemas.openxmlformats.org/drawingml/2006/picture">
                 <pic:pic>
                   <pic:nvPicPr>
-                    <pic:cNvPr id="0" name="image6.png"/>
+                    <pic:cNvPr id="0" name="image4.png"/>
                     <pic:cNvPicPr preferRelativeResize="0"/>
                   </pic:nvPicPr>
                   <pic:blipFill>

</xml_diff>